<commit_message>
Update About Us “vacancies”
</commit_message>
<xml_diff>
--- a/src/static/uploads/application-form-support-staff.docx
+++ b/src/static/uploads/application-form-support-staff.docx
@@ -2,6 +2,8 @@
 <file path=word/document.xml><?xml version="1.0" encoding="utf-8"?>
 <w:document xmlns:wpc="http://schemas.microsoft.com/office/word/2010/wordprocessingCanvas" xmlns:cx="http://schemas.microsoft.com/office/drawing/2014/chartex" xmlns:mc="http://schemas.openxmlformats.org/markup-compatibility/2006" xmlns:o="urn:schemas-microsoft-com:office:office" xmlns:r="http://schemas.openxmlformats.org/officeDocument/2006/relationships" xmlns:m="http://schemas.openxmlformats.org/officeDocument/2006/math" xmlns:v="urn:schemas-microsoft-com:vml" xmlns:wp14="http://schemas.microsoft.com/office/word/2010/wordprocessingDrawing" xmlns:wp="http://schemas.openxmlformats.org/drawingml/2006/wordprocessingDrawing" xmlns:w10="urn:schemas-microsoft-com:office:word" xmlns:w="http://schemas.openxmlformats.org/wordprocessingml/2006/main" xmlns:w14="http://schemas.microsoft.com/office/word/2010/wordml" xmlns:w15="http://schemas.microsoft.com/office/word/2012/wordml" xmlns:w16se="http://schemas.microsoft.com/office/word/2015/wordml/symex" xmlns:wpg="http://schemas.microsoft.com/office/word/2010/wordprocessingGroup" xmlns:wpi="http://schemas.microsoft.com/office/word/2010/wordprocessingInk" xmlns:wne="http://schemas.microsoft.com/office/word/2006/wordml" xmlns:wps="http://schemas.microsoft.com/office/word/2010/wordprocessingShape" mc:Ignorable="w14 w15 w16se wp14">
   <w:body>
+    <w:bookmarkStart w:id="0" w:name="_GoBack"/>
+    <w:bookmarkEnd w:id="0"/>
     <w:p>
       <w:pPr>
         <w:autoSpaceDE w:val="0"/>
@@ -718,7 +720,7 @@
                 </w:ffData>
               </w:fldChar>
             </w:r>
-            <w:bookmarkStart w:id="0" w:name="Text151"/>
+            <w:bookmarkStart w:id="1" w:name="Text151"/>
             <w:r>
               <w:rPr>
                 <w:rFonts w:ascii="GillSans" w:hAnsi="GillSans" w:cs="GillSans"/>
@@ -804,7 +806,7 @@
               </w:rPr>
               <w:fldChar w:fldCharType="end"/>
             </w:r>
-            <w:bookmarkEnd w:id="0"/>
+            <w:bookmarkEnd w:id="1"/>
           </w:p>
         </w:tc>
         <w:tc>
@@ -859,7 +861,7 @@
                 </w:ffData>
               </w:fldChar>
             </w:r>
-            <w:bookmarkStart w:id="1" w:name="Text22"/>
+            <w:bookmarkStart w:id="2" w:name="Text22"/>
             <w:r>
               <w:rPr>
                 <w:rFonts w:ascii="GillSans" w:hAnsi="GillSans" w:cs="GillSans"/>
@@ -936,7 +938,7 @@
               </w:rPr>
               <w:fldChar w:fldCharType="end"/>
             </w:r>
-            <w:bookmarkEnd w:id="1"/>
+            <w:bookmarkEnd w:id="2"/>
           </w:p>
         </w:tc>
       </w:tr>
@@ -1020,7 +1022,7 @@
                 </w:ffData>
               </w:fldChar>
             </w:r>
-            <w:bookmarkStart w:id="2" w:name="Text17"/>
+            <w:bookmarkStart w:id="3" w:name="Text17"/>
             <w:r>
               <w:rPr>
                 <w:rFonts w:ascii="GillSans" w:hAnsi="GillSans" w:cs="GillSans"/>
@@ -1097,7 +1099,7 @@
               </w:rPr>
               <w:fldChar w:fldCharType="end"/>
             </w:r>
-            <w:bookmarkEnd w:id="2"/>
+            <w:bookmarkEnd w:id="3"/>
           </w:p>
         </w:tc>
         <w:tc>
@@ -1143,7 +1145,7 @@
                 </w:ffData>
               </w:fldChar>
             </w:r>
-            <w:bookmarkStart w:id="3" w:name="Text23"/>
+            <w:bookmarkStart w:id="4" w:name="Text23"/>
             <w:r>
               <w:rPr>
                 <w:rFonts w:ascii="GillSans" w:hAnsi="GillSans" w:cs="GillSans"/>
@@ -1220,7 +1222,7 @@
               </w:rPr>
               <w:fldChar w:fldCharType="end"/>
             </w:r>
-            <w:bookmarkEnd w:id="3"/>
+            <w:bookmarkEnd w:id="4"/>
           </w:p>
         </w:tc>
       </w:tr>
@@ -1578,7 +1580,7 @@
                 </w:ffData>
               </w:fldChar>
             </w:r>
-            <w:bookmarkStart w:id="4" w:name="Text126"/>
+            <w:bookmarkStart w:id="5" w:name="Text126"/>
             <w:r>
               <w:rPr>
                 <w:rFonts w:ascii="GillSans" w:hAnsi="GillSans" w:cs="GillSans"/>
@@ -1655,7 +1657,7 @@
               </w:rPr>
               <w:fldChar w:fldCharType="end"/>
             </w:r>
-            <w:bookmarkEnd w:id="4"/>
+            <w:bookmarkEnd w:id="5"/>
           </w:p>
         </w:tc>
         <w:tc>
@@ -1718,7 +1720,7 @@
                 </w:ffData>
               </w:fldChar>
             </w:r>
-            <w:bookmarkStart w:id="5" w:name="Text142"/>
+            <w:bookmarkStart w:id="6" w:name="Text142"/>
             <w:r>
               <w:rPr>
                 <w:rFonts w:ascii="GillSans" w:hAnsi="GillSans" w:cs="GillSans"/>
@@ -1804,7 +1806,7 @@
               </w:rPr>
               <w:fldChar w:fldCharType="end"/>
             </w:r>
-            <w:bookmarkEnd w:id="5"/>
+            <w:bookmarkEnd w:id="6"/>
           </w:p>
         </w:tc>
       </w:tr>
@@ -1880,7 +1882,7 @@
                 </w:ffData>
               </w:fldChar>
             </w:r>
-            <w:bookmarkStart w:id="6" w:name="Text18"/>
+            <w:bookmarkStart w:id="7" w:name="Text18"/>
             <w:r>
               <w:rPr>
                 <w:rFonts w:ascii="GillSans" w:hAnsi="GillSans" w:cs="GillSans"/>
@@ -1957,7 +1959,7 @@
               </w:rPr>
               <w:fldChar w:fldCharType="end"/>
             </w:r>
-            <w:bookmarkEnd w:id="6"/>
+            <w:bookmarkEnd w:id="7"/>
             <w:r>
               <w:rPr>
                 <w:rFonts w:ascii="GillSans" w:hAnsi="GillSans" w:cs="GillSans"/>
@@ -2019,7 +2021,7 @@
                 </w:ffData>
               </w:fldChar>
             </w:r>
-            <w:bookmarkStart w:id="7" w:name="Text12"/>
+            <w:bookmarkStart w:id="8" w:name="Text12"/>
             <w:r>
               <w:rPr>
                 <w:rFonts w:ascii="GillSans" w:hAnsi="GillSans" w:cs="GillSans"/>
@@ -2096,7 +2098,7 @@
               </w:rPr>
               <w:fldChar w:fldCharType="end"/>
             </w:r>
-            <w:bookmarkEnd w:id="7"/>
+            <w:bookmarkEnd w:id="8"/>
           </w:p>
         </w:tc>
       </w:tr>
@@ -2172,7 +2174,7 @@
                 </w:ffData>
               </w:fldChar>
             </w:r>
-            <w:bookmarkStart w:id="8" w:name="Text19"/>
+            <w:bookmarkStart w:id="9" w:name="Text19"/>
             <w:r>
               <w:rPr>
                 <w:rFonts w:ascii="GillSans" w:hAnsi="GillSans" w:cs="GillSans"/>
@@ -2249,7 +2251,7 @@
               </w:rPr>
               <w:fldChar w:fldCharType="end"/>
             </w:r>
-            <w:bookmarkEnd w:id="8"/>
+            <w:bookmarkEnd w:id="9"/>
           </w:p>
         </w:tc>
         <w:tc>
@@ -2302,7 +2304,7 @@
                 </w:ffData>
               </w:fldChar>
             </w:r>
-            <w:bookmarkStart w:id="9" w:name="Text13"/>
+            <w:bookmarkStart w:id="10" w:name="Text13"/>
             <w:r>
               <w:rPr>
                 <w:rFonts w:ascii="GillSans" w:hAnsi="GillSans" w:cs="GillSans"/>
@@ -2379,7 +2381,7 @@
               </w:rPr>
               <w:fldChar w:fldCharType="end"/>
             </w:r>
-            <w:bookmarkEnd w:id="9"/>
+            <w:bookmarkEnd w:id="10"/>
           </w:p>
         </w:tc>
       </w:tr>
@@ -2455,7 +2457,7 @@
                 </w:ffData>
               </w:fldChar>
             </w:r>
-            <w:bookmarkStart w:id="10" w:name="Text20"/>
+            <w:bookmarkStart w:id="11" w:name="Text20"/>
             <w:r>
               <w:rPr>
                 <w:rFonts w:ascii="GillSans" w:hAnsi="GillSans" w:cs="GillSans"/>
@@ -2532,7 +2534,7 @@
               </w:rPr>
               <w:fldChar w:fldCharType="end"/>
             </w:r>
-            <w:bookmarkEnd w:id="10"/>
+            <w:bookmarkEnd w:id="11"/>
           </w:p>
         </w:tc>
         <w:tc>
@@ -2612,7 +2614,7 @@
                 </w:ffData>
               </w:fldChar>
             </w:r>
-            <w:bookmarkStart w:id="11" w:name="Text14"/>
+            <w:bookmarkStart w:id="12" w:name="Text14"/>
             <w:r>
               <w:rPr>
                 <w:rFonts w:ascii="GillSans" w:hAnsi="GillSans" w:cs="GillSans"/>
@@ -2689,7 +2691,7 @@
               </w:rPr>
               <w:fldChar w:fldCharType="end"/>
             </w:r>
-            <w:bookmarkEnd w:id="11"/>
+            <w:bookmarkEnd w:id="12"/>
           </w:p>
         </w:tc>
       </w:tr>
@@ -2756,7 +2758,7 @@
                 </w:ffData>
               </w:fldChar>
             </w:r>
-            <w:bookmarkStart w:id="12" w:name="Text21"/>
+            <w:bookmarkStart w:id="13" w:name="Text21"/>
             <w:r>
               <w:rPr>
                 <w:rFonts w:ascii="GillSans" w:hAnsi="GillSans" w:cs="GillSans"/>
@@ -2833,7 +2835,7 @@
               </w:rPr>
               <w:fldChar w:fldCharType="end"/>
             </w:r>
-            <w:bookmarkEnd w:id="12"/>
+            <w:bookmarkEnd w:id="13"/>
           </w:p>
         </w:tc>
         <w:tc>
@@ -2886,7 +2888,7 @@
                 </w:ffData>
               </w:fldChar>
             </w:r>
-            <w:bookmarkStart w:id="13" w:name="Text139"/>
+            <w:bookmarkStart w:id="14" w:name="Text139"/>
             <w:r>
               <w:rPr>
                 <w:rFonts w:ascii="GillSans" w:hAnsi="GillSans" w:cs="GillSans"/>
@@ -2963,7 +2965,7 @@
               </w:rPr>
               <w:fldChar w:fldCharType="end"/>
             </w:r>
-            <w:bookmarkEnd w:id="13"/>
+            <w:bookmarkEnd w:id="14"/>
           </w:p>
         </w:tc>
       </w:tr>
@@ -3066,7 +3068,7 @@
                 </w:ffData>
               </w:fldChar>
             </w:r>
-            <w:bookmarkStart w:id="14" w:name="Text143"/>
+            <w:bookmarkStart w:id="15" w:name="Text143"/>
             <w:r>
               <w:rPr>
                 <w:rFonts w:ascii="GillSans" w:hAnsi="GillSans" w:cs="GillSans"/>
@@ -3152,7 +3154,7 @@
               </w:rPr>
               <w:fldChar w:fldCharType="end"/>
             </w:r>
-            <w:bookmarkEnd w:id="14"/>
+            <w:bookmarkEnd w:id="15"/>
           </w:p>
         </w:tc>
       </w:tr>
@@ -3210,7 +3212,7 @@
                 </w:ffData>
               </w:fldChar>
             </w:r>
-            <w:bookmarkStart w:id="15" w:name="Text26"/>
+            <w:bookmarkStart w:id="16" w:name="Text26"/>
             <w:r>
               <w:rPr>
                 <w:rFonts w:ascii="GillSans" w:hAnsi="GillSans" w:cs="GillSans"/>
@@ -3287,7 +3289,7 @@
               </w:rPr>
               <w:fldChar w:fldCharType="end"/>
             </w:r>
-            <w:bookmarkEnd w:id="15"/>
+            <w:bookmarkEnd w:id="16"/>
           </w:p>
         </w:tc>
         <w:tc>
@@ -3331,7 +3333,7 @@
                 </w:ffData>
               </w:fldChar>
             </w:r>
-            <w:bookmarkStart w:id="16" w:name="Text30"/>
+            <w:bookmarkStart w:id="17" w:name="Text30"/>
             <w:r>
               <w:rPr>
                 <w:rFonts w:ascii="GillSans" w:hAnsi="GillSans" w:cs="GillSans"/>
@@ -3408,7 +3410,7 @@
               </w:rPr>
               <w:fldChar w:fldCharType="end"/>
             </w:r>
-            <w:bookmarkEnd w:id="16"/>
+            <w:bookmarkEnd w:id="17"/>
           </w:p>
         </w:tc>
       </w:tr>
@@ -3543,7 +3545,7 @@
                 </w:ffData>
               </w:fldChar>
             </w:r>
-            <w:bookmarkStart w:id="17" w:name="Text28"/>
+            <w:bookmarkStart w:id="18" w:name="Text28"/>
             <w:r>
               <w:rPr>
                 <w:rFonts w:ascii="GillSans" w:hAnsi="GillSans" w:cs="GillSans"/>
@@ -3620,7 +3622,7 @@
               </w:rPr>
               <w:fldChar w:fldCharType="end"/>
             </w:r>
-            <w:bookmarkEnd w:id="17"/>
+            <w:bookmarkEnd w:id="18"/>
           </w:p>
         </w:tc>
       </w:tr>
@@ -3689,7 +3691,7 @@
                 </w:ffData>
               </w:fldChar>
             </w:r>
-            <w:bookmarkStart w:id="18" w:name="Text127"/>
+            <w:bookmarkStart w:id="19" w:name="Text127"/>
             <w:r>
               <w:rPr>
                 <w:rFonts w:ascii="GillSans" w:hAnsi="GillSans" w:cs="GillSans"/>
@@ -3766,7 +3768,7 @@
               </w:rPr>
               <w:fldChar w:fldCharType="end"/>
             </w:r>
-            <w:bookmarkEnd w:id="18"/>
+            <w:bookmarkEnd w:id="19"/>
           </w:p>
           <w:p>
             <w:pPr>
@@ -3986,7 +3988,7 @@
                 </w:ffData>
               </w:fldChar>
             </w:r>
-            <w:bookmarkStart w:id="19" w:name="Text128"/>
+            <w:bookmarkStart w:id="20" w:name="Text128"/>
             <w:r>
               <w:rPr>
                 <w:rFonts w:ascii="GillSans" w:hAnsi="GillSans" w:cs="GillSans"/>
@@ -4063,7 +4065,7 @@
               </w:rPr>
               <w:fldChar w:fldCharType="end"/>
             </w:r>
-            <w:bookmarkEnd w:id="19"/>
+            <w:bookmarkEnd w:id="20"/>
           </w:p>
           <w:p>
             <w:pPr>
@@ -4428,7 +4430,7 @@
                 </w:ffData>
               </w:fldChar>
             </w:r>
-            <w:bookmarkStart w:id="20" w:name="Text144"/>
+            <w:bookmarkStart w:id="21" w:name="Text144"/>
             <w:r>
               <w:rPr>
                 <w:rFonts w:ascii="GillSans" w:hAnsi="GillSans" w:cs="GillSans"/>
@@ -4514,7 +4516,7 @@
               </w:rPr>
               <w:fldChar w:fldCharType="end"/>
             </w:r>
-            <w:bookmarkEnd w:id="20"/>
+            <w:bookmarkEnd w:id="21"/>
           </w:p>
           <w:p>
             <w:pPr>
@@ -4601,7 +4603,7 @@
                 </w:ffData>
               </w:fldChar>
             </w:r>
-            <w:bookmarkStart w:id="21" w:name="Text35"/>
+            <w:bookmarkStart w:id="22" w:name="Text35"/>
             <w:r>
               <w:rPr>
                 <w:rFonts w:ascii="GillSans" w:hAnsi="GillSans" w:cs="GillSans"/>
@@ -4678,7 +4680,7 @@
               </w:rPr>
               <w:fldChar w:fldCharType="end"/>
             </w:r>
-            <w:bookmarkEnd w:id="21"/>
+            <w:bookmarkEnd w:id="22"/>
           </w:p>
         </w:tc>
         <w:tc>
@@ -4713,7 +4715,7 @@
                 </w:ffData>
               </w:fldChar>
             </w:r>
-            <w:bookmarkStart w:id="22" w:name="Text36"/>
+            <w:bookmarkStart w:id="23" w:name="Text36"/>
             <w:r>
               <w:rPr>
                 <w:rFonts w:ascii="GillSans" w:hAnsi="GillSans" w:cs="GillSans"/>
@@ -4790,7 +4792,7 @@
               </w:rPr>
               <w:fldChar w:fldCharType="end"/>
             </w:r>
-            <w:bookmarkEnd w:id="22"/>
+            <w:bookmarkEnd w:id="23"/>
           </w:p>
         </w:tc>
         <w:tc>
@@ -4825,7 +4827,7 @@
                 </w:ffData>
               </w:fldChar>
             </w:r>
-            <w:bookmarkStart w:id="23" w:name="Text37"/>
+            <w:bookmarkStart w:id="24" w:name="Text37"/>
             <w:r>
               <w:rPr>
                 <w:rFonts w:ascii="GillSans" w:hAnsi="GillSans" w:cs="GillSans"/>
@@ -4902,7 +4904,7 @@
               </w:rPr>
               <w:fldChar w:fldCharType="end"/>
             </w:r>
-            <w:bookmarkEnd w:id="23"/>
+            <w:bookmarkEnd w:id="24"/>
           </w:p>
         </w:tc>
       </w:tr>
@@ -4945,7 +4947,7 @@
                 </w:ffData>
               </w:fldChar>
             </w:r>
-            <w:bookmarkStart w:id="24" w:name="Text38"/>
+            <w:bookmarkStart w:id="25" w:name="Text38"/>
             <w:r>
               <w:rPr>
                 <w:rFonts w:ascii="GillSans" w:hAnsi="GillSans" w:cs="GillSans"/>
@@ -5035,7 +5037,7 @@
               </w:rPr>
               <w:fldChar w:fldCharType="end"/>
             </w:r>
-            <w:bookmarkEnd w:id="24"/>
+            <w:bookmarkEnd w:id="25"/>
           </w:p>
           <w:p>
             <w:pPr>
@@ -5129,7 +5131,7 @@
                 </w:ffData>
               </w:fldChar>
             </w:r>
-            <w:bookmarkStart w:id="25" w:name="Text39"/>
+            <w:bookmarkStart w:id="26" w:name="Text39"/>
             <w:r>
               <w:rPr>
                 <w:rFonts w:ascii="GillSans" w:hAnsi="GillSans" w:cs="GillSans"/>
@@ -5219,7 +5221,7 @@
               </w:rPr>
               <w:fldChar w:fldCharType="end"/>
             </w:r>
-            <w:bookmarkEnd w:id="25"/>
+            <w:bookmarkEnd w:id="26"/>
           </w:p>
         </w:tc>
         <w:tc>
@@ -5257,7 +5259,7 @@
                 </w:ffData>
               </w:fldChar>
             </w:r>
-            <w:bookmarkStart w:id="26" w:name="Text40"/>
+            <w:bookmarkStart w:id="27" w:name="Text40"/>
             <w:r>
               <w:rPr>
                 <w:rFonts w:ascii="GillSans" w:hAnsi="GillSans" w:cs="GillSans"/>
@@ -5347,7 +5349,7 @@
               </w:rPr>
               <w:fldChar w:fldCharType="end"/>
             </w:r>
-            <w:bookmarkEnd w:id="26"/>
+            <w:bookmarkEnd w:id="27"/>
           </w:p>
         </w:tc>
         <w:tc>
@@ -5385,7 +5387,7 @@
                 </w:ffData>
               </w:fldChar>
             </w:r>
-            <w:bookmarkStart w:id="27" w:name="Text41"/>
+            <w:bookmarkStart w:id="28" w:name="Text41"/>
             <w:r>
               <w:rPr>
                 <w:rFonts w:ascii="GillSans" w:hAnsi="GillSans" w:cs="GillSans"/>
@@ -5475,7 +5477,7 @@
               </w:rPr>
               <w:fldChar w:fldCharType="end"/>
             </w:r>
-            <w:bookmarkEnd w:id="27"/>
+            <w:bookmarkEnd w:id="28"/>
           </w:p>
         </w:tc>
       </w:tr>
@@ -5516,7 +5518,7 @@
                 </w:ffData>
               </w:fldChar>
             </w:r>
-            <w:bookmarkStart w:id="28" w:name="Text42"/>
+            <w:bookmarkStart w:id="29" w:name="Text42"/>
             <w:r>
               <w:rPr>
                 <w:rFonts w:ascii="GillSans" w:hAnsi="GillSans" w:cs="GillSans"/>
@@ -5602,7 +5604,7 @@
               </w:rPr>
               <w:fldChar w:fldCharType="end"/>
             </w:r>
-            <w:bookmarkEnd w:id="28"/>
+            <w:bookmarkEnd w:id="29"/>
           </w:p>
           <w:p>
             <w:pPr>
@@ -5689,7 +5691,7 @@
                 </w:ffData>
               </w:fldChar>
             </w:r>
-            <w:bookmarkStart w:id="29" w:name="Text43"/>
+            <w:bookmarkStart w:id="30" w:name="Text43"/>
             <w:r>
               <w:rPr>
                 <w:rFonts w:ascii="GillSans" w:hAnsi="GillSans" w:cs="GillSans"/>
@@ -5766,7 +5768,7 @@
               </w:rPr>
               <w:fldChar w:fldCharType="end"/>
             </w:r>
-            <w:bookmarkEnd w:id="29"/>
+            <w:bookmarkEnd w:id="30"/>
           </w:p>
         </w:tc>
         <w:tc>
@@ -5801,7 +5803,7 @@
                 </w:ffData>
               </w:fldChar>
             </w:r>
-            <w:bookmarkStart w:id="30" w:name="Text44"/>
+            <w:bookmarkStart w:id="31" w:name="Text44"/>
             <w:r>
               <w:rPr>
                 <w:rFonts w:ascii="GillSans" w:hAnsi="GillSans" w:cs="GillSans"/>
@@ -5878,7 +5880,7 @@
               </w:rPr>
               <w:fldChar w:fldCharType="end"/>
             </w:r>
-            <w:bookmarkEnd w:id="30"/>
+            <w:bookmarkEnd w:id="31"/>
           </w:p>
         </w:tc>
         <w:tc>
@@ -5913,7 +5915,7 @@
                 </w:ffData>
               </w:fldChar>
             </w:r>
-            <w:bookmarkStart w:id="31" w:name="Text45"/>
+            <w:bookmarkStart w:id="32" w:name="Text45"/>
             <w:r>
               <w:rPr>
                 <w:rFonts w:ascii="GillSans" w:hAnsi="GillSans" w:cs="GillSans"/>
@@ -5990,7 +5992,7 @@
               </w:rPr>
               <w:fldChar w:fldCharType="end"/>
             </w:r>
-            <w:bookmarkEnd w:id="31"/>
+            <w:bookmarkEnd w:id="32"/>
           </w:p>
         </w:tc>
       </w:tr>
@@ -6031,7 +6033,7 @@
                 </w:ffData>
               </w:fldChar>
             </w:r>
-            <w:bookmarkStart w:id="32" w:name="Text46"/>
+            <w:bookmarkStart w:id="33" w:name="Text46"/>
             <w:r>
               <w:rPr>
                 <w:rFonts w:ascii="GillSans" w:hAnsi="GillSans" w:cs="GillSans"/>
@@ -6117,7 +6119,7 @@
               </w:rPr>
               <w:fldChar w:fldCharType="end"/>
             </w:r>
-            <w:bookmarkEnd w:id="32"/>
+            <w:bookmarkEnd w:id="33"/>
           </w:p>
           <w:p>
             <w:pPr>
@@ -6204,7 +6206,7 @@
                 </w:ffData>
               </w:fldChar>
             </w:r>
-            <w:bookmarkStart w:id="33" w:name="Text47"/>
+            <w:bookmarkStart w:id="34" w:name="Text47"/>
             <w:r>
               <w:rPr>
                 <w:rFonts w:ascii="GillSans" w:hAnsi="GillSans" w:cs="GillSans"/>
@@ -6281,7 +6283,7 @@
               </w:rPr>
               <w:fldChar w:fldCharType="end"/>
             </w:r>
-            <w:bookmarkEnd w:id="33"/>
+            <w:bookmarkEnd w:id="34"/>
           </w:p>
         </w:tc>
         <w:tc>
@@ -6316,7 +6318,7 @@
                 </w:ffData>
               </w:fldChar>
             </w:r>
-            <w:bookmarkStart w:id="34" w:name="Text48"/>
+            <w:bookmarkStart w:id="35" w:name="Text48"/>
             <w:r>
               <w:rPr>
                 <w:rFonts w:ascii="GillSans" w:hAnsi="GillSans" w:cs="GillSans"/>
@@ -6393,7 +6395,7 @@
               </w:rPr>
               <w:fldChar w:fldCharType="end"/>
             </w:r>
-            <w:bookmarkEnd w:id="34"/>
+            <w:bookmarkEnd w:id="35"/>
           </w:p>
         </w:tc>
         <w:tc>
@@ -6428,7 +6430,7 @@
                 </w:ffData>
               </w:fldChar>
             </w:r>
-            <w:bookmarkStart w:id="35" w:name="Text49"/>
+            <w:bookmarkStart w:id="36" w:name="Text49"/>
             <w:r>
               <w:rPr>
                 <w:rFonts w:ascii="GillSans" w:hAnsi="GillSans" w:cs="GillSans"/>
@@ -6505,7 +6507,7 @@
               </w:rPr>
               <w:fldChar w:fldCharType="end"/>
             </w:r>
-            <w:bookmarkEnd w:id="35"/>
+            <w:bookmarkEnd w:id="36"/>
           </w:p>
         </w:tc>
       </w:tr>
@@ -6582,7 +6584,7 @@
                 </w:ffData>
               </w:fldChar>
             </w:r>
-            <w:bookmarkStart w:id="36" w:name="Text145"/>
+            <w:bookmarkStart w:id="37" w:name="Text145"/>
             <w:r>
               <w:rPr>
                 <w:rFonts w:ascii="GillSans" w:hAnsi="GillSans" w:cs="GillSans"/>
@@ -6659,7 +6661,7 @@
               </w:rPr>
               <w:fldChar w:fldCharType="end"/>
             </w:r>
-            <w:bookmarkEnd w:id="36"/>
+            <w:bookmarkEnd w:id="37"/>
           </w:p>
           <w:p>
             <w:pPr>
@@ -6999,7 +7001,7 @@
                 </w:ffData>
               </w:fldChar>
             </w:r>
-            <w:bookmarkStart w:id="37" w:name="Text146"/>
+            <w:bookmarkStart w:id="38" w:name="Text146"/>
             <w:r>
               <w:rPr>
                 <w:rFonts w:ascii="GillSans" w:hAnsi="GillSans" w:cs="GillSans"/>
@@ -7085,7 +7087,7 @@
               </w:rPr>
               <w:fldChar w:fldCharType="end"/>
             </w:r>
-            <w:bookmarkEnd w:id="37"/>
+            <w:bookmarkEnd w:id="38"/>
           </w:p>
         </w:tc>
         <w:tc>
@@ -7121,7 +7123,7 @@
                 </w:ffData>
               </w:fldChar>
             </w:r>
-            <w:bookmarkStart w:id="38" w:name="Text130"/>
+            <w:bookmarkStart w:id="39" w:name="Text130"/>
             <w:r>
               <w:rPr>
                 <w:rFonts w:ascii="GillSans" w:hAnsi="GillSans" w:cs="GillSans"/>
@@ -7198,7 +7200,7 @@
               </w:rPr>
               <w:fldChar w:fldCharType="end"/>
             </w:r>
-            <w:bookmarkEnd w:id="38"/>
+            <w:bookmarkEnd w:id="39"/>
             <w:r>
               <w:rPr>
                 <w:rFonts w:ascii="GillSans" w:hAnsi="GillSans" w:cs="GillSans"/>
@@ -7242,7 +7244,7 @@
                 </w:ffData>
               </w:fldChar>
             </w:r>
-            <w:bookmarkStart w:id="39" w:name="Text131"/>
+            <w:bookmarkStart w:id="40" w:name="Text131"/>
             <w:r>
               <w:rPr>
                 <w:rFonts w:ascii="GillSans" w:hAnsi="GillSans" w:cs="GillSans"/>
@@ -7319,7 +7321,7 @@
               </w:rPr>
               <w:fldChar w:fldCharType="end"/>
             </w:r>
-            <w:bookmarkEnd w:id="39"/>
+            <w:bookmarkEnd w:id="40"/>
             <w:r>
               <w:rPr>
                 <w:rFonts w:ascii="GillSans" w:hAnsi="GillSans" w:cs="GillSans"/>
@@ -7363,7 +7365,7 @@
                 </w:ffData>
               </w:fldChar>
             </w:r>
-            <w:bookmarkStart w:id="40" w:name="Text56"/>
+            <w:bookmarkStart w:id="41" w:name="Text56"/>
             <w:r>
               <w:rPr>
                 <w:rFonts w:ascii="GillSans" w:hAnsi="GillSans" w:cs="GillSans"/>
@@ -7440,7 +7442,7 @@
               </w:rPr>
               <w:fldChar w:fldCharType="end"/>
             </w:r>
-            <w:bookmarkEnd w:id="40"/>
+            <w:bookmarkEnd w:id="41"/>
           </w:p>
         </w:tc>
       </w:tr>
@@ -7482,7 +7484,7 @@
                 </w:ffData>
               </w:fldChar>
             </w:r>
-            <w:bookmarkStart w:id="41" w:name="Text147"/>
+            <w:bookmarkStart w:id="42" w:name="Text147"/>
             <w:r>
               <w:rPr>
                 <w:rFonts w:ascii="GillSans" w:hAnsi="GillSans" w:cs="GillSans"/>
@@ -7568,7 +7570,7 @@
               </w:rPr>
               <w:fldChar w:fldCharType="end"/>
             </w:r>
-            <w:bookmarkEnd w:id="41"/>
+            <w:bookmarkEnd w:id="42"/>
           </w:p>
         </w:tc>
         <w:tc>
@@ -7604,7 +7606,7 @@
                 </w:ffData>
               </w:fldChar>
             </w:r>
-            <w:bookmarkStart w:id="42" w:name="Text58"/>
+            <w:bookmarkStart w:id="43" w:name="Text58"/>
             <w:r>
               <w:rPr>
                 <w:rFonts w:ascii="GillSans" w:hAnsi="GillSans" w:cs="GillSans"/>
@@ -7681,7 +7683,7 @@
               </w:rPr>
               <w:fldChar w:fldCharType="end"/>
             </w:r>
-            <w:bookmarkEnd w:id="42"/>
+            <w:bookmarkEnd w:id="43"/>
           </w:p>
         </w:tc>
         <w:tc>
@@ -7716,7 +7718,7 @@
                 </w:ffData>
               </w:fldChar>
             </w:r>
-            <w:bookmarkStart w:id="43" w:name="Text59"/>
+            <w:bookmarkStart w:id="44" w:name="Text59"/>
             <w:r>
               <w:rPr>
                 <w:rFonts w:ascii="GillSans" w:hAnsi="GillSans" w:cs="GillSans"/>
@@ -7793,7 +7795,7 @@
               </w:rPr>
               <w:fldChar w:fldCharType="end"/>
             </w:r>
-            <w:bookmarkEnd w:id="43"/>
+            <w:bookmarkEnd w:id="44"/>
           </w:p>
         </w:tc>
         <w:tc>
@@ -7828,7 +7830,7 @@
                 </w:ffData>
               </w:fldChar>
             </w:r>
-            <w:bookmarkStart w:id="44" w:name="Text61"/>
+            <w:bookmarkStart w:id="45" w:name="Text61"/>
             <w:r>
               <w:rPr>
                 <w:rFonts w:ascii="GillSans" w:hAnsi="GillSans" w:cs="GillSans"/>
@@ -7905,7 +7907,7 @@
               </w:rPr>
               <w:fldChar w:fldCharType="end"/>
             </w:r>
-            <w:bookmarkEnd w:id="44"/>
+            <w:bookmarkEnd w:id="45"/>
           </w:p>
         </w:tc>
       </w:tr>
@@ -7947,7 +7949,7 @@
                 </w:ffData>
               </w:fldChar>
             </w:r>
-            <w:bookmarkStart w:id="45" w:name="Text148"/>
+            <w:bookmarkStart w:id="46" w:name="Text148"/>
             <w:r>
               <w:rPr>
                 <w:rFonts w:ascii="GillSans" w:hAnsi="GillSans" w:cs="GillSans"/>
@@ -8033,7 +8035,7 @@
               </w:rPr>
               <w:fldChar w:fldCharType="end"/>
             </w:r>
-            <w:bookmarkEnd w:id="45"/>
+            <w:bookmarkEnd w:id="46"/>
           </w:p>
         </w:tc>
         <w:tc>
@@ -8069,7 +8071,7 @@
                 </w:ffData>
               </w:fldChar>
             </w:r>
-            <w:bookmarkStart w:id="46" w:name="Text63"/>
+            <w:bookmarkStart w:id="47" w:name="Text63"/>
             <w:r>
               <w:rPr>
                 <w:rFonts w:ascii="GillSans" w:hAnsi="GillSans" w:cs="GillSans"/>
@@ -8146,7 +8148,7 @@
               </w:rPr>
               <w:fldChar w:fldCharType="end"/>
             </w:r>
-            <w:bookmarkEnd w:id="46"/>
+            <w:bookmarkEnd w:id="47"/>
           </w:p>
         </w:tc>
         <w:tc>
@@ -8181,7 +8183,7 @@
                 </w:ffData>
               </w:fldChar>
             </w:r>
-            <w:bookmarkStart w:id="47" w:name="Text64"/>
+            <w:bookmarkStart w:id="48" w:name="Text64"/>
             <w:r>
               <w:rPr>
                 <w:rFonts w:ascii="GillSans" w:hAnsi="GillSans" w:cs="GillSans"/>
@@ -8258,7 +8260,7 @@
               </w:rPr>
               <w:fldChar w:fldCharType="end"/>
             </w:r>
-            <w:bookmarkEnd w:id="47"/>
+            <w:bookmarkEnd w:id="48"/>
           </w:p>
         </w:tc>
         <w:tc>
@@ -8293,7 +8295,7 @@
                 </w:ffData>
               </w:fldChar>
             </w:r>
-            <w:bookmarkStart w:id="48" w:name="Text66"/>
+            <w:bookmarkStart w:id="49" w:name="Text66"/>
             <w:r>
               <w:rPr>
                 <w:rFonts w:ascii="GillSans" w:hAnsi="GillSans" w:cs="GillSans"/>
@@ -8370,7 +8372,7 @@
               </w:rPr>
               <w:fldChar w:fldCharType="end"/>
             </w:r>
-            <w:bookmarkEnd w:id="48"/>
+            <w:bookmarkEnd w:id="49"/>
           </w:p>
         </w:tc>
       </w:tr>
@@ -8412,7 +8414,7 @@
                 </w:ffData>
               </w:fldChar>
             </w:r>
-            <w:bookmarkStart w:id="49" w:name="Text149"/>
+            <w:bookmarkStart w:id="50" w:name="Text149"/>
             <w:r>
               <w:rPr>
                 <w:rFonts w:ascii="GillSans" w:hAnsi="GillSans" w:cs="GillSans"/>
@@ -8498,7 +8500,7 @@
               </w:rPr>
               <w:fldChar w:fldCharType="end"/>
             </w:r>
-            <w:bookmarkEnd w:id="49"/>
+            <w:bookmarkEnd w:id="50"/>
           </w:p>
         </w:tc>
         <w:tc>
@@ -8534,7 +8536,7 @@
                 </w:ffData>
               </w:fldChar>
             </w:r>
-            <w:bookmarkStart w:id="50" w:name="Text68"/>
+            <w:bookmarkStart w:id="51" w:name="Text68"/>
             <w:r>
               <w:rPr>
                 <w:rFonts w:ascii="GillSans" w:hAnsi="GillSans" w:cs="GillSans"/>
@@ -8611,7 +8613,7 @@
               </w:rPr>
               <w:fldChar w:fldCharType="end"/>
             </w:r>
-            <w:bookmarkEnd w:id="50"/>
+            <w:bookmarkEnd w:id="51"/>
           </w:p>
         </w:tc>
         <w:tc>
@@ -8646,7 +8648,7 @@
                 </w:ffData>
               </w:fldChar>
             </w:r>
-            <w:bookmarkStart w:id="51" w:name="Text69"/>
+            <w:bookmarkStart w:id="52" w:name="Text69"/>
             <w:r>
               <w:rPr>
                 <w:rFonts w:ascii="GillSans" w:hAnsi="GillSans" w:cs="GillSans"/>
@@ -8723,7 +8725,7 @@
               </w:rPr>
               <w:fldChar w:fldCharType="end"/>
             </w:r>
-            <w:bookmarkEnd w:id="51"/>
+            <w:bookmarkEnd w:id="52"/>
           </w:p>
         </w:tc>
         <w:tc>
@@ -8758,7 +8760,7 @@
                 </w:ffData>
               </w:fldChar>
             </w:r>
-            <w:bookmarkStart w:id="52" w:name="Text71"/>
+            <w:bookmarkStart w:id="53" w:name="Text71"/>
             <w:r>
               <w:rPr>
                 <w:rFonts w:ascii="GillSans" w:hAnsi="GillSans" w:cs="GillSans"/>
@@ -8835,7 +8837,7 @@
               </w:rPr>
               <w:fldChar w:fldCharType="end"/>
             </w:r>
-            <w:bookmarkEnd w:id="52"/>
+            <w:bookmarkEnd w:id="53"/>
           </w:p>
         </w:tc>
       </w:tr>
@@ -8877,7 +8879,7 @@
                 </w:ffData>
               </w:fldChar>
             </w:r>
-            <w:bookmarkStart w:id="53" w:name="Text150"/>
+            <w:bookmarkStart w:id="54" w:name="Text150"/>
             <w:r>
               <w:rPr>
                 <w:rFonts w:ascii="GillSans" w:hAnsi="GillSans" w:cs="GillSans"/>
@@ -8963,7 +8965,7 @@
               </w:rPr>
               <w:fldChar w:fldCharType="end"/>
             </w:r>
-            <w:bookmarkEnd w:id="53"/>
+            <w:bookmarkEnd w:id="54"/>
           </w:p>
         </w:tc>
         <w:tc>
@@ -8999,7 +9001,7 @@
                 </w:ffData>
               </w:fldChar>
             </w:r>
-            <w:bookmarkStart w:id="54" w:name="Text73"/>
+            <w:bookmarkStart w:id="55" w:name="Text73"/>
             <w:r>
               <w:rPr>
                 <w:rFonts w:ascii="GillSans" w:hAnsi="GillSans" w:cs="GillSans"/>
@@ -9076,7 +9078,7 @@
               </w:rPr>
               <w:fldChar w:fldCharType="end"/>
             </w:r>
-            <w:bookmarkEnd w:id="54"/>
+            <w:bookmarkEnd w:id="55"/>
           </w:p>
         </w:tc>
         <w:tc>
@@ -9111,7 +9113,7 @@
                 </w:ffData>
               </w:fldChar>
             </w:r>
-            <w:bookmarkStart w:id="55" w:name="Text74"/>
+            <w:bookmarkStart w:id="56" w:name="Text74"/>
             <w:r>
               <w:rPr>
                 <w:rFonts w:ascii="GillSans" w:hAnsi="GillSans" w:cs="GillSans"/>
@@ -9188,7 +9190,7 @@
               </w:rPr>
               <w:fldChar w:fldCharType="end"/>
             </w:r>
-            <w:bookmarkEnd w:id="55"/>
+            <w:bookmarkEnd w:id="56"/>
           </w:p>
         </w:tc>
         <w:tc>
@@ -9223,7 +9225,7 @@
                 </w:ffData>
               </w:fldChar>
             </w:r>
-            <w:bookmarkStart w:id="56" w:name="Text76"/>
+            <w:bookmarkStart w:id="57" w:name="Text76"/>
             <w:r>
               <w:rPr>
                 <w:rFonts w:ascii="GillSans" w:hAnsi="GillSans" w:cs="GillSans"/>
@@ -9300,7 +9302,7 @@
               </w:rPr>
               <w:fldChar w:fldCharType="end"/>
             </w:r>
-            <w:bookmarkEnd w:id="56"/>
+            <w:bookmarkEnd w:id="57"/>
           </w:p>
         </w:tc>
       </w:tr>
@@ -9485,7 +9487,7 @@
                 </w:ffData>
               </w:fldChar>
             </w:r>
-            <w:bookmarkStart w:id="57" w:name="Text110"/>
+            <w:bookmarkStart w:id="58" w:name="Text110"/>
             <w:r>
               <w:rPr>
                 <w:rFonts w:ascii="GillSans" w:hAnsi="GillSans" w:cs="GillSans"/>
@@ -9562,7 +9564,7 @@
               </w:rPr>
               <w:fldChar w:fldCharType="end"/>
             </w:r>
-            <w:bookmarkEnd w:id="57"/>
+            <w:bookmarkEnd w:id="58"/>
           </w:p>
         </w:tc>
       </w:tr>
@@ -9711,7 +9713,7 @@
                 </w:ffData>
               </w:fldChar>
             </w:r>
-            <w:bookmarkStart w:id="58" w:name="Text134"/>
+            <w:bookmarkStart w:id="59" w:name="Text134"/>
             <w:r>
               <w:rPr>
                 <w:rFonts w:ascii="GillSans" w:hAnsi="GillSans" w:cs="GillSans"/>
@@ -9788,7 +9790,7 @@
               </w:rPr>
               <w:fldChar w:fldCharType="end"/>
             </w:r>
-            <w:bookmarkEnd w:id="58"/>
+            <w:bookmarkEnd w:id="59"/>
           </w:p>
         </w:tc>
         <w:tc>
@@ -9823,7 +9825,7 @@
                 </w:ffData>
               </w:fldChar>
             </w:r>
-            <w:bookmarkStart w:id="59" w:name="Text104"/>
+            <w:bookmarkStart w:id="60" w:name="Text104"/>
             <w:r>
               <w:rPr>
                 <w:rFonts w:ascii="GillSans" w:hAnsi="GillSans" w:cs="GillSans"/>
@@ -9900,7 +9902,7 @@
               </w:rPr>
               <w:fldChar w:fldCharType="end"/>
             </w:r>
-            <w:bookmarkEnd w:id="59"/>
+            <w:bookmarkEnd w:id="60"/>
           </w:p>
         </w:tc>
       </w:tr>
@@ -9940,7 +9942,7 @@
                 </w:ffData>
               </w:fldChar>
             </w:r>
-            <w:bookmarkStart w:id="60" w:name="Text105"/>
+            <w:bookmarkStart w:id="61" w:name="Text105"/>
             <w:r>
               <w:rPr>
                 <w:rFonts w:ascii="GillSans" w:hAnsi="GillSans" w:cs="GillSans"/>
@@ -10017,7 +10019,7 @@
               </w:rPr>
               <w:fldChar w:fldCharType="end"/>
             </w:r>
-            <w:bookmarkEnd w:id="60"/>
+            <w:bookmarkEnd w:id="61"/>
           </w:p>
         </w:tc>
         <w:tc>
@@ -10052,7 +10054,7 @@
                 </w:ffData>
               </w:fldChar>
             </w:r>
-            <w:bookmarkStart w:id="61" w:name="Text106"/>
+            <w:bookmarkStart w:id="62" w:name="Text106"/>
             <w:r>
               <w:rPr>
                 <w:rFonts w:ascii="GillSans" w:hAnsi="GillSans" w:cs="GillSans"/>
@@ -10129,7 +10131,7 @@
               </w:rPr>
               <w:fldChar w:fldCharType="end"/>
             </w:r>
-            <w:bookmarkEnd w:id="61"/>
+            <w:bookmarkEnd w:id="62"/>
           </w:p>
         </w:tc>
       </w:tr>
@@ -10324,7 +10326,7 @@
                 </w:ffData>
               </w:fldChar>
             </w:r>
-            <w:bookmarkStart w:id="62" w:name="Text107"/>
+            <w:bookmarkStart w:id="63" w:name="Text107"/>
             <w:r>
               <w:rPr>
                 <w:rFonts w:ascii="GillSans" w:hAnsi="GillSans" w:cs="GillSans"/>
@@ -10401,7 +10403,7 @@
               </w:rPr>
               <w:fldChar w:fldCharType="end"/>
             </w:r>
-            <w:bookmarkEnd w:id="62"/>
+            <w:bookmarkEnd w:id="63"/>
           </w:p>
           <w:p>
             <w:pPr>
@@ -12805,7 +12807,7 @@
                 </w:ffData>
               </w:fldChar>
             </w:r>
-            <w:bookmarkStart w:id="63" w:name="Text138"/>
+            <w:bookmarkStart w:id="64" w:name="Text138"/>
             <w:r>
               <w:rPr>
                 <w:rFonts w:ascii="GillSans" w:hAnsi="GillSans" w:cs="GillSans"/>
@@ -12882,7 +12884,7 @@
               </w:rPr>
               <w:fldChar w:fldCharType="end"/>
             </w:r>
-            <w:bookmarkEnd w:id="63"/>
+            <w:bookmarkEnd w:id="64"/>
           </w:p>
         </w:tc>
       </w:tr>
@@ -13236,7 +13238,7 @@
                 </w:ffData>
               </w:fldChar>
             </w:r>
-            <w:bookmarkStart w:id="64" w:name="Text141"/>
+            <w:bookmarkStart w:id="65" w:name="Text141"/>
             <w:r>
               <w:rPr>
                 <w:rFonts w:ascii="GillSans" w:hAnsi="GillSans" w:cs="GillSans"/>
@@ -13313,7 +13315,7 @@
               </w:rPr>
               <w:fldChar w:fldCharType="end"/>
             </w:r>
-            <w:bookmarkEnd w:id="64"/>
+            <w:bookmarkEnd w:id="65"/>
           </w:p>
         </w:tc>
         <w:tc>
@@ -13366,7 +13368,7 @@
                 </w:ffData>
               </w:fldChar>
             </w:r>
-            <w:bookmarkStart w:id="65" w:name="Text112"/>
+            <w:bookmarkStart w:id="66" w:name="Text112"/>
             <w:r>
               <w:rPr>
                 <w:rFonts w:ascii="GillSans" w:hAnsi="GillSans" w:cs="GillSans"/>
@@ -13443,7 +13445,7 @@
               </w:rPr>
               <w:fldChar w:fldCharType="end"/>
             </w:r>
-            <w:bookmarkEnd w:id="65"/>
+            <w:bookmarkEnd w:id="66"/>
           </w:p>
         </w:tc>
       </w:tr>
@@ -13492,7 +13494,7 @@
                 </w:ffData>
               </w:fldChar>
             </w:r>
-            <w:bookmarkStart w:id="66" w:name="Text140"/>
+            <w:bookmarkStart w:id="67" w:name="Text140"/>
             <w:r>
               <w:rPr>
                 <w:rFonts w:ascii="GillSans" w:hAnsi="GillSans" w:cs="GillSans"/>
@@ -13569,7 +13571,7 @@
               </w:rPr>
               <w:fldChar w:fldCharType="end"/>
             </w:r>
-            <w:bookmarkEnd w:id="66"/>
+            <w:bookmarkEnd w:id="67"/>
           </w:p>
           <w:p>
             <w:pPr>
@@ -13644,7 +13646,7 @@
                 </w:ffData>
               </w:fldChar>
             </w:r>
-            <w:bookmarkStart w:id="67" w:name="Text114"/>
+            <w:bookmarkStart w:id="68" w:name="Text114"/>
             <w:r>
               <w:rPr>
                 <w:rFonts w:ascii="GillSans" w:hAnsi="GillSans" w:cs="GillSans"/>
@@ -13721,7 +13723,7 @@
               </w:rPr>
               <w:fldChar w:fldCharType="end"/>
             </w:r>
-            <w:bookmarkEnd w:id="67"/>
+            <w:bookmarkEnd w:id="68"/>
           </w:p>
           <w:p>
             <w:pPr>
@@ -13801,7 +13803,7 @@
                 </w:ffData>
               </w:fldChar>
             </w:r>
-            <w:bookmarkStart w:id="68" w:name="Text115"/>
+            <w:bookmarkStart w:id="69" w:name="Text115"/>
             <w:r>
               <w:rPr>
                 <w:rFonts w:ascii="GillSans" w:hAnsi="GillSans" w:cs="GillSans"/>
@@ -13878,7 +13880,7 @@
               </w:rPr>
               <w:fldChar w:fldCharType="end"/>
             </w:r>
-            <w:bookmarkEnd w:id="68"/>
+            <w:bookmarkEnd w:id="69"/>
           </w:p>
         </w:tc>
         <w:tc>
@@ -13931,7 +13933,7 @@
                 </w:ffData>
               </w:fldChar>
             </w:r>
-            <w:bookmarkStart w:id="69" w:name="Text116"/>
+            <w:bookmarkStart w:id="70" w:name="Text116"/>
             <w:r>
               <w:rPr>
                 <w:rFonts w:ascii="GillSans" w:hAnsi="GillSans" w:cs="GillSans"/>
@@ -14008,7 +14010,7 @@
               </w:rPr>
               <w:fldChar w:fldCharType="end"/>
             </w:r>
-            <w:bookmarkEnd w:id="69"/>
+            <w:bookmarkEnd w:id="70"/>
           </w:p>
         </w:tc>
       </w:tr>
@@ -14058,7 +14060,7 @@
                 </w:ffData>
               </w:fldChar>
             </w:r>
-            <w:bookmarkStart w:id="70" w:name="Text117"/>
+            <w:bookmarkStart w:id="71" w:name="Text117"/>
             <w:r>
               <w:rPr>
                 <w:rFonts w:ascii="GillSans" w:hAnsi="GillSans" w:cs="GillSans"/>
@@ -14135,7 +14137,7 @@
               </w:rPr>
               <w:fldChar w:fldCharType="end"/>
             </w:r>
-            <w:bookmarkEnd w:id="70"/>
+            <w:bookmarkEnd w:id="71"/>
           </w:p>
         </w:tc>
         <w:tc>
@@ -14188,7 +14190,7 @@
                 </w:ffData>
               </w:fldChar>
             </w:r>
-            <w:bookmarkStart w:id="71" w:name="Text118"/>
+            <w:bookmarkStart w:id="72" w:name="Text118"/>
             <w:r>
               <w:rPr>
                 <w:rFonts w:ascii="GillSans" w:hAnsi="GillSans" w:cs="GillSans"/>
@@ -14265,7 +14267,7 @@
               </w:rPr>
               <w:fldChar w:fldCharType="end"/>
             </w:r>
-            <w:bookmarkEnd w:id="71"/>
+            <w:bookmarkEnd w:id="72"/>
           </w:p>
         </w:tc>
       </w:tr>
@@ -14332,7 +14334,7 @@
                 </w:ffData>
               </w:fldChar>
             </w:r>
-            <w:bookmarkStart w:id="72" w:name="Text119"/>
+            <w:bookmarkStart w:id="73" w:name="Text119"/>
             <w:r>
               <w:rPr>
                 <w:rFonts w:ascii="GillSans" w:hAnsi="GillSans" w:cs="GillSans"/>
@@ -14409,7 +14411,7 @@
               </w:rPr>
               <w:fldChar w:fldCharType="end"/>
             </w:r>
-            <w:bookmarkEnd w:id="72"/>
+            <w:bookmarkEnd w:id="73"/>
           </w:p>
         </w:tc>
         <w:tc>
@@ -14462,7 +14464,7 @@
                 </w:ffData>
               </w:fldChar>
             </w:r>
-            <w:bookmarkStart w:id="73" w:name="Text120"/>
+            <w:bookmarkStart w:id="74" w:name="Text120"/>
             <w:r>
               <w:rPr>
                 <w:rFonts w:ascii="GillSans" w:hAnsi="GillSans" w:cs="GillSans"/>
@@ -14539,7 +14541,7 @@
               </w:rPr>
               <w:fldChar w:fldCharType="end"/>
             </w:r>
-            <w:bookmarkEnd w:id="73"/>
+            <w:bookmarkEnd w:id="74"/>
           </w:p>
         </w:tc>
       </w:tr>
@@ -14588,7 +14590,7 @@
                 </w:ffData>
               </w:fldChar>
             </w:r>
-            <w:bookmarkStart w:id="74" w:name="Text121"/>
+            <w:bookmarkStart w:id="75" w:name="Text121"/>
             <w:r>
               <w:rPr>
                 <w:rFonts w:ascii="GillSans" w:hAnsi="GillSans" w:cs="GillSans"/>
@@ -14665,7 +14667,7 @@
               </w:rPr>
               <w:fldChar w:fldCharType="end"/>
             </w:r>
-            <w:bookmarkEnd w:id="74"/>
+            <w:bookmarkEnd w:id="75"/>
           </w:p>
         </w:tc>
         <w:tc>
@@ -14718,7 +14720,7 @@
                 </w:ffData>
               </w:fldChar>
             </w:r>
-            <w:bookmarkStart w:id="75" w:name="Text122"/>
+            <w:bookmarkStart w:id="76" w:name="Text122"/>
             <w:r>
               <w:rPr>
                 <w:rFonts w:ascii="GillSans" w:hAnsi="GillSans" w:cs="GillSans"/>
@@ -14795,7 +14797,7 @@
               </w:rPr>
               <w:fldChar w:fldCharType="end"/>
             </w:r>
-            <w:bookmarkEnd w:id="75"/>
+            <w:bookmarkEnd w:id="76"/>
           </w:p>
         </w:tc>
       </w:tr>
@@ -15270,7 +15272,7 @@
                 </w:ffData>
               </w:fldChar>
             </w:r>
-            <w:bookmarkStart w:id="76" w:name="Text136"/>
+            <w:bookmarkStart w:id="77" w:name="Text136"/>
             <w:r>
               <w:rPr>
                 <w:rFonts w:ascii="GillSans" w:hAnsi="GillSans" w:cs="GillSans"/>
@@ -15347,7 +15349,7 @@
               </w:rPr>
               <w:fldChar w:fldCharType="end"/>
             </w:r>
-            <w:bookmarkEnd w:id="76"/>
+            <w:bookmarkEnd w:id="77"/>
             <w:r>
               <w:rPr>
                 <w:rFonts w:ascii="GillSans" w:hAnsi="GillSans" w:cs="GillSans"/>
@@ -15437,7 +15439,7 @@
                 </w:ffData>
               </w:fldChar>
             </w:r>
-            <w:bookmarkStart w:id="77" w:name="Text124"/>
+            <w:bookmarkStart w:id="78" w:name="Text124"/>
             <w:r>
               <w:rPr>
                 <w:rFonts w:ascii="GillSans" w:hAnsi="GillSans" w:cs="GillSans"/>
@@ -15514,7 +15516,7 @@
               </w:rPr>
               <w:fldChar w:fldCharType="end"/>
             </w:r>
-            <w:bookmarkEnd w:id="77"/>
+            <w:bookmarkEnd w:id="78"/>
           </w:p>
         </w:tc>
       </w:tr>
@@ -17297,8 +17299,6 @@
         </w:rPr>
         <w:t>Decoy Community Primary School</w:t>
       </w:r>
-      <w:bookmarkStart w:id="78" w:name="_GoBack"/>
-      <w:bookmarkEnd w:id="78"/>
       <w:r>
         <w:rPr>
           <w:rFonts w:ascii="GillSans" w:hAnsi="GillSans" w:cs="Arial"/>
@@ -17871,7 +17871,7 @@
                     </pic:cNvPicPr>
                   </pic:nvPicPr>
                   <pic:blipFill>
-                    <a:blip r:embed="rId13">
+                    <a:blip r:embed="rId12">
                       <a:extLst>
                         <a:ext uri="{28A0092B-C50C-407E-A947-70E740481C1C}">
                           <a14:useLocalDpi xmlns:a14="http://schemas.microsoft.com/office/drawing/2010/main" val="0"/>
@@ -21236,6 +21236,11 @@
 </file>
 
 <file path=customXml/item1.xml><?xml version="1.0" encoding="utf-8"?>
+<?mso-contentType ?>
+<SharedContentType xmlns="Microsoft.SharePoint.Taxonomy.ContentTypeSync" SourceId="de2b82dc-5d1b-42e3-84a1-9392513e78fc" ContentTypeId="0x0101004275BB42FFA51140B08CD3739BF7BAB402" PreviousValue="false"/>
+</file>
+
+<file path=customXml/item2.xml><?xml version="1.0" encoding="utf-8"?>
 <ct:contentTypeSchema xmlns:ct="http://schemas.microsoft.com/office/2006/metadata/contentType" xmlns:ma="http://schemas.microsoft.com/office/2006/metadata/properties/metaAttributes" ct:_="" ma:_="" ma:contentTypeName="Public Document" ma:contentTypeID="0x0101004275BB42FFA51140B08CD3739BF7BAB40200D52BB1120D2C534EA7D75A0768C22A800097962AE05D64C64E93042A71A480418E" ma:contentTypeVersion="17" ma:contentTypeDescription="" ma:contentTypeScope="" ma:versionID="2d85a1e4025376c0aa4bfce3db1052b6">
   <xsd:schema xmlns:xsd="http://www.w3.org/2001/XMLSchema" xmlns:xs="http://www.w3.org/2001/XMLSchema" xmlns:p="http://schemas.microsoft.com/office/2006/metadata/properties" xmlns:ns2="dd989013-3695-4458-8df5-613b197d9ac2" xmlns:ns3="0d3d739c-854c-4823-87dd-278b46439e36" xmlns:ns4="a97d3e19-2f68-4635-93be-d2cdfe7d477d" xmlns:ns5="0dec740a-b6fa-4b85-9e11-662dd642f344" targetNamespace="http://schemas.microsoft.com/office/2006/metadata/properties" ma:root="true" ma:fieldsID="87ec155c1d43d9bc7b227ff166873111" ns2:_="" ns3:_="" ns4:_="" ns5:_="">
     <xsd:import namespace="dd989013-3695-4458-8df5-613b197d9ac2"/>
@@ -21826,21 +21831,7 @@
 </ct:contentTypeSchema>
 </file>
 
-<file path=customXml/item2.xml><?xml version="1.0" encoding="utf-8"?>
-<?mso-contentType ?>
-<SharedContentType xmlns="Microsoft.SharePoint.Taxonomy.ContentTypeSync" SourceId="de2b82dc-5d1b-42e3-84a1-9392513e78fc" ContentTypeId="0x0101004275BB42FFA51140B08CD3739BF7BAB402" PreviousValue="false"/>
-</file>
-
 <file path=customXml/item3.xml><?xml version="1.0" encoding="utf-8"?>
-<?mso-contentType ?>
-<FormTemplates xmlns="http://schemas.microsoft.com/sharepoint/v3/contenttype/forms">
-  <Display>DocumentLibraryForm</Display>
-  <Edit>DocumentLibraryForm</Edit>
-  <New>DocumentLibraryForm</New>
-</FormTemplates>
-</file>
-
-<file path=customXml/item4.xml><?xml version="1.0" encoding="utf-8"?>
 <p:properties xmlns:p="http://schemas.microsoft.com/office/2006/metadata/properties" xmlns:xsi="http://www.w3.org/2001/XMLSchema-instance" xmlns:pc="http://schemas.microsoft.com/office/infopath/2007/PartnerControls">
   <documentManagement>
     <h2642852b8ce415eb942dab5510b6844 xmlns="dd989013-3695-4458-8df5-613b197d9ac2">
@@ -21885,11 +21876,28 @@
 </p:properties>
 </file>
 
+<file path=customXml/item4.xml><?xml version="1.0" encoding="utf-8"?>
+<?mso-contentType ?>
+<FormTemplates xmlns="http://schemas.microsoft.com/sharepoint/v3/contenttype/forms">
+  <Display>DocumentLibraryForm</Display>
+  <Edit>DocumentLibraryForm</Edit>
+  <New>DocumentLibraryForm</New>
+</FormTemplates>
+</file>
+
 <file path=customXml/item5.xml><?xml version="1.0" encoding="utf-8"?>
 <b:Sources xmlns:b="http://schemas.openxmlformats.org/officeDocument/2006/bibliography" xmlns="http://schemas.openxmlformats.org/officeDocument/2006/bibliography" SelectedStyle="\MLASeventhEditionOfficeOnline.xsl" StyleName="MLA Seventh Edition"/>
 </file>
 
 <file path=customXml/itemProps1.xml><?xml version="1.0" encoding="utf-8"?>
+<ds:datastoreItem xmlns:ds="http://schemas.openxmlformats.org/officeDocument/2006/customXml" ds:itemID="{75B96756-AE2A-46A4-B8B7-61A3E03594C8}">
+  <ds:schemaRefs>
+    <ds:schemaRef ds:uri="Microsoft.SharePoint.Taxonomy.ContentTypeSync"/>
+  </ds:schemaRefs>
+</ds:datastoreItem>
+</file>
+
+<file path=customXml/itemProps2.xml><?xml version="1.0" encoding="utf-8"?>
 <ds:datastoreItem xmlns:ds="http://schemas.openxmlformats.org/officeDocument/2006/customXml" ds:itemID="{2E6C759D-18D4-4974-9B36-7B1424418552}">
   <ds:schemaRefs>
     <ds:schemaRef ds:uri="http://schemas.microsoft.com/office/2006/metadata/contentType"/>
@@ -21910,23 +21918,7 @@
 </ds:datastoreItem>
 </file>
 
-<file path=customXml/itemProps2.xml><?xml version="1.0" encoding="utf-8"?>
-<ds:datastoreItem xmlns:ds="http://schemas.openxmlformats.org/officeDocument/2006/customXml" ds:itemID="{75B96756-AE2A-46A4-B8B7-61A3E03594C8}">
-  <ds:schemaRefs>
-    <ds:schemaRef ds:uri="Microsoft.SharePoint.Taxonomy.ContentTypeSync"/>
-  </ds:schemaRefs>
-</ds:datastoreItem>
-</file>
-
 <file path=customXml/itemProps3.xml><?xml version="1.0" encoding="utf-8"?>
-<ds:datastoreItem xmlns:ds="http://schemas.openxmlformats.org/officeDocument/2006/customXml" ds:itemID="{408CC73B-6969-4331-86E9-4B4CCB82B017}">
-  <ds:schemaRefs>
-    <ds:schemaRef ds:uri="http://schemas.microsoft.com/sharepoint/v3/contenttype/forms"/>
-  </ds:schemaRefs>
-</ds:datastoreItem>
-</file>
-
-<file path=customXml/itemProps4.xml><?xml version="1.0" encoding="utf-8"?>
 <ds:datastoreItem xmlns:ds="http://schemas.openxmlformats.org/officeDocument/2006/customXml" ds:itemID="{6239371A-EF87-4644-814B-20186BA50D14}">
   <ds:schemaRefs>
     <ds:schemaRef ds:uri="http://schemas.microsoft.com/office/2006/metadata/properties"/>
@@ -21937,8 +21929,16 @@
 </ds:datastoreItem>
 </file>
 
+<file path=customXml/itemProps4.xml><?xml version="1.0" encoding="utf-8"?>
+<ds:datastoreItem xmlns:ds="http://schemas.openxmlformats.org/officeDocument/2006/customXml" ds:itemID="{408CC73B-6969-4331-86E9-4B4CCB82B017}">
+  <ds:schemaRefs>
+    <ds:schemaRef ds:uri="http://schemas.microsoft.com/sharepoint/v3/contenttype/forms"/>
+  </ds:schemaRefs>
+</ds:datastoreItem>
+</file>
+
 <file path=customXml/itemProps5.xml><?xml version="1.0" encoding="utf-8"?>
-<ds:datastoreItem xmlns:ds="http://schemas.openxmlformats.org/officeDocument/2006/customXml" ds:itemID="{176C0301-DEAF-4E2F-B4DC-E5E7786370AF}">
+<ds:datastoreItem xmlns:ds="http://schemas.openxmlformats.org/officeDocument/2006/customXml" ds:itemID="{21A0B211-2080-4560-AFC3-B51B13C1D54C}">
   <ds:schemaRefs>
     <ds:schemaRef ds:uri="http://schemas.openxmlformats.org/officeDocument/2006/bibliography"/>
   </ds:schemaRefs>

</xml_diff>